<commit_message>
Day update: 15th of november 2022
Created new markdown files for the videos I've watched. Also added the deadline file to better
work what what needs to be done.
</commit_message>
<xml_diff>
--- a/ToDo/Doelstellingen deadline 24 november.docx
+++ b/ToDo/Doelstellingen deadline 24 november.docx
@@ -8,21 +8,16 @@
         <w:bidi w:val="0"/>
         <w:jc w:val="left"/>
         <w:rPr>
-          <w:i/>
+          <w:lang w:val="nl-NL" w:eastAsia="zh-CN" w:bidi="hi-IN"/>
+        </w:rPr>
+      </w:pPr>
+      <w:r>
+        <w:rPr>
           <w:i/>
           <w:iCs/>
           <w:sz w:val="36"/>
           <w:szCs w:val="36"/>
-          <w:lang w:val="nl-NL"/>
-        </w:rPr>
-      </w:pPr>
-      <w:r>
-        <w:rPr>
-          <w:i/>
-          <w:iCs/>
-          <w:sz w:val="36"/>
-          <w:szCs w:val="36"/>
-          <w:lang w:val="nl-NL"/>
+          <w:lang w:val="nl-NL" w:eastAsia="zh-CN" w:bidi="hi-IN"/>
         </w:rPr>
         <w:t>Doelstellingen voor deadline van 24 november</w:t>
       </w:r>
@@ -36,33 +31,31 @@
           <w:i w:val="false"/>
           <w:i w:val="false"/>
           <w:iCs w:val="false"/>
-        </w:rPr>
-      </w:pPr>
-      <w:r>
-        <w:rPr>
-          <w:i/>
-          <w:iCs/>
-          <w:lang w:val="nl-NL"/>
-        </w:rPr>
-      </w:r>
-    </w:p>
-    <w:p>
-      <w:pPr>
-        <w:pStyle w:val="Normal"/>
-        <w:bidi w:val="0"/>
-        <w:jc w:val="left"/>
-        <w:rPr>
-          <w:i/>
-          <w:i/>
-          <w:iCs/>
-          <w:lang w:val="nl-NL"/>
-        </w:rPr>
-      </w:pPr>
-      <w:r>
-        <w:rPr>
-          <w:i w:val="false"/>
-          <w:iCs w:val="false"/>
-          <w:lang w:val="nl-NL"/>
+          <w:lang w:val="nl-NL" w:eastAsia="zh-CN" w:bidi="hi-IN"/>
+        </w:rPr>
+      </w:pPr>
+      <w:r>
+        <w:rPr>
+          <w:i w:val="false"/>
+          <w:iCs w:val="false"/>
+          <w:lang w:val="nl-NL" w:eastAsia="zh-CN" w:bidi="hi-IN"/>
+        </w:rPr>
+      </w:r>
+    </w:p>
+    <w:p>
+      <w:pPr>
+        <w:pStyle w:val="Normal"/>
+        <w:bidi w:val="0"/>
+        <w:jc w:val="left"/>
+        <w:rPr>
+          <w:lang w:val="nl-NL" w:eastAsia="zh-CN" w:bidi="hi-IN"/>
+        </w:rPr>
+      </w:pPr>
+      <w:r>
+        <w:rPr>
+          <w:i w:val="false"/>
+          <w:iCs w:val="false"/>
+          <w:lang w:val="nl-NL" w:eastAsia="zh-CN" w:bidi="hi-IN"/>
         </w:rPr>
         <w:t>De volgende zaken moeten minimaal zijn afgerond:</w:t>
       </w:r>
@@ -77,17 +70,14 @@
         <w:bidi w:val="0"/>
         <w:jc w:val="left"/>
         <w:rPr>
-          <w:i/>
-          <w:i/>
-          <w:iCs/>
-          <w:lang w:val="nl-NL"/>
-        </w:rPr>
-      </w:pPr>
-      <w:r>
-        <w:rPr>
-          <w:i w:val="false"/>
-          <w:iCs w:val="false"/>
-          <w:lang w:val="nl-NL"/>
+          <w:lang w:val="nl-NL" w:eastAsia="zh-CN" w:bidi="hi-IN"/>
+        </w:rPr>
+      </w:pPr>
+      <w:r>
+        <w:rPr>
+          <w:i w:val="false"/>
+          <w:iCs w:val="false"/>
+          <w:lang w:val="nl-NL" w:eastAsia="zh-CN" w:bidi="hi-IN"/>
         </w:rPr>
         <w:t>Windows binaries, in ieder geval 3 daarvan afgerond</w:t>
       </w:r>
@@ -102,17 +92,14 @@
         <w:bidi w:val="0"/>
         <w:jc w:val="left"/>
         <w:rPr>
-          <w:i/>
-          <w:i/>
-          <w:iCs/>
-          <w:lang w:val="nl-NL"/>
-        </w:rPr>
-      </w:pPr>
-      <w:r>
-        <w:rPr>
-          <w:i w:val="false"/>
-          <w:iCs w:val="false"/>
-          <w:lang w:val="nl-NL"/>
+          <w:lang w:val="nl-NL" w:eastAsia="zh-CN" w:bidi="hi-IN"/>
+        </w:rPr>
+      </w:pPr>
+      <w:r>
+        <w:rPr>
+          <w:i w:val="false"/>
+          <w:iCs w:val="false"/>
+          <w:lang w:val="nl-NL" w:eastAsia="zh-CN" w:bidi="hi-IN"/>
         </w:rPr>
         <w:t>Linux binaries, alles + in ieder geval 1 dungeon af</w:t>
       </w:r>
@@ -127,17 +114,14 @@
         <w:bidi w:val="0"/>
         <w:jc w:val="left"/>
         <w:rPr>
-          <w:i/>
-          <w:i/>
-          <w:iCs/>
-          <w:lang w:val="nl-NL"/>
-        </w:rPr>
-      </w:pPr>
-      <w:r>
-        <w:rPr>
-          <w:i w:val="false"/>
-          <w:iCs w:val="false"/>
-          <w:lang w:val="nl-NL"/>
+          <w:lang w:val="nl-NL" w:eastAsia="zh-CN" w:bidi="hi-IN"/>
+        </w:rPr>
+      </w:pPr>
+      <w:r>
+        <w:rPr>
+          <w:i w:val="false"/>
+          <w:iCs w:val="false"/>
+          <w:lang w:val="nl-NL" w:eastAsia="zh-CN" w:bidi="hi-IN"/>
         </w:rPr>
         <w:t>Pwn College, in ieder geval groot deel af</w:t>
       </w:r>
@@ -152,17 +136,14 @@
         <w:bidi w:val="0"/>
         <w:jc w:val="left"/>
         <w:rPr>
-          <w:i/>
-          <w:i/>
-          <w:iCs/>
-          <w:lang w:val="nl-NL"/>
-        </w:rPr>
-      </w:pPr>
-      <w:r>
-        <w:rPr>
-          <w:i w:val="false"/>
-          <w:iCs w:val="false"/>
-          <w:lang w:val="nl-NL"/>
+          <w:lang w:val="nl-NL" w:eastAsia="zh-CN" w:bidi="hi-IN"/>
+        </w:rPr>
+      </w:pPr>
+      <w:r>
+        <w:rPr>
+          <w:i w:val="false"/>
+          <w:iCs w:val="false"/>
+          <w:lang w:val="nl-NL" w:eastAsia="zh-CN" w:bidi="hi-IN"/>
         </w:rPr>
         <w:t>Documentatie van Windows + Linux binaries</w:t>
       </w:r>
@@ -177,17 +158,14 @@
         <w:bidi w:val="0"/>
         <w:jc w:val="left"/>
         <w:rPr>
-          <w:i/>
-          <w:i/>
-          <w:iCs/>
-          <w:lang w:val="nl-NL"/>
-        </w:rPr>
-      </w:pPr>
-      <w:r>
-        <w:rPr>
-          <w:i w:val="false"/>
-          <w:iCs w:val="false"/>
-          <w:lang w:val="nl-NL"/>
+          <w:lang w:val="nl-NL" w:eastAsia="zh-CN" w:bidi="hi-IN"/>
+        </w:rPr>
+      </w:pPr>
+      <w:r>
+        <w:rPr>
+          <w:i w:val="false"/>
+          <w:iCs w:val="false"/>
+          <w:lang w:val="nl-NL" w:eastAsia="zh-CN" w:bidi="hi-IN"/>
         </w:rPr>
         <w:t>Heroes Journey, op basis van Pwn College</w:t>
       </w:r>
@@ -201,33 +179,31 @@
           <w:i w:val="false"/>
           <w:i w:val="false"/>
           <w:iCs w:val="false"/>
-        </w:rPr>
-      </w:pPr>
-      <w:r>
-        <w:rPr>
-          <w:i/>
-          <w:iCs/>
-          <w:lang w:val="nl-NL"/>
-        </w:rPr>
-      </w:r>
-    </w:p>
-    <w:p>
-      <w:pPr>
-        <w:pStyle w:val="Normal"/>
-        <w:bidi w:val="0"/>
-        <w:jc w:val="left"/>
-        <w:rPr>
-          <w:i/>
-          <w:i/>
-          <w:iCs/>
-          <w:lang w:val="nl-NL"/>
-        </w:rPr>
-      </w:pPr>
-      <w:r>
-        <w:rPr>
-          <w:i w:val="false"/>
-          <w:iCs w:val="false"/>
-          <w:lang w:val="nl-NL"/>
+          <w:lang w:val="nl-NL" w:eastAsia="zh-CN" w:bidi="hi-IN"/>
+        </w:rPr>
+      </w:pPr>
+      <w:r>
+        <w:rPr>
+          <w:i w:val="false"/>
+          <w:iCs w:val="false"/>
+          <w:lang w:val="nl-NL" w:eastAsia="zh-CN" w:bidi="hi-IN"/>
+        </w:rPr>
+      </w:r>
+    </w:p>
+    <w:p>
+      <w:pPr>
+        <w:pStyle w:val="Normal"/>
+        <w:bidi w:val="0"/>
+        <w:jc w:val="left"/>
+        <w:rPr>
+          <w:lang w:val="nl-NL" w:eastAsia="zh-CN" w:bidi="hi-IN"/>
+        </w:rPr>
+      </w:pPr>
+      <w:r>
+        <w:rPr>
+          <w:i w:val="false"/>
+          <w:iCs w:val="false"/>
+          <w:lang w:val="nl-NL" w:eastAsia="zh-CN" w:bidi="hi-IN"/>
         </w:rPr>
         <w:t>In ieder geval moeten binnen de drie weken aan al deze delen worden gewerkt, minimale doelstelling is:</w:t>
       </w:r>
@@ -242,17 +218,14 @@
         <w:bidi w:val="0"/>
         <w:jc w:val="left"/>
         <w:rPr>
-          <w:i/>
-          <w:i/>
-          <w:iCs/>
-          <w:lang w:val="nl-NL"/>
-        </w:rPr>
-      </w:pPr>
-      <w:r>
-        <w:rPr>
-          <w:i w:val="false"/>
-          <w:iCs w:val="false"/>
-          <w:lang w:val="nl-NL"/>
+          <w:lang w:val="nl-NL" w:eastAsia="zh-CN" w:bidi="hi-IN"/>
+        </w:rPr>
+      </w:pPr>
+      <w:r>
+        <w:rPr>
+          <w:i w:val="false"/>
+          <w:iCs w:val="false"/>
+          <w:lang w:val="nl-NL" w:eastAsia="zh-CN" w:bidi="hi-IN"/>
         </w:rPr>
         <w:t>Windows Binaries → in ieder geval 2 binaries af</w:t>
       </w:r>
@@ -267,17 +240,14 @@
         <w:bidi w:val="0"/>
         <w:jc w:val="left"/>
         <w:rPr>
-          <w:i/>
-          <w:i/>
-          <w:iCs/>
-          <w:lang w:val="nl-NL"/>
-        </w:rPr>
-      </w:pPr>
-      <w:r>
-        <w:rPr>
-          <w:i w:val="false"/>
-          <w:iCs w:val="false"/>
-          <w:lang w:val="nl-NL"/>
+          <w:lang w:val="nl-NL" w:eastAsia="zh-CN" w:bidi="hi-IN"/>
+        </w:rPr>
+      </w:pPr>
+      <w:r>
+        <w:rPr>
+          <w:i w:val="false"/>
+          <w:iCs w:val="false"/>
+          <w:lang w:val="nl-NL" w:eastAsia="zh-CN" w:bidi="hi-IN"/>
         </w:rPr>
         <w:t>Linux binaries → in ieder geval 1 dungeon af + de eerste binary</w:t>
       </w:r>
@@ -292,17 +262,14 @@
         <w:bidi w:val="0"/>
         <w:jc w:val="left"/>
         <w:rPr>
-          <w:i/>
-          <w:i/>
-          <w:iCs/>
-          <w:lang w:val="nl-NL"/>
-        </w:rPr>
-      </w:pPr>
-      <w:r>
-        <w:rPr>
-          <w:i w:val="false"/>
-          <w:iCs w:val="false"/>
-          <w:lang w:val="nl-NL"/>
+          <w:lang w:val="nl-NL" w:eastAsia="zh-CN" w:bidi="hi-IN"/>
+        </w:rPr>
+      </w:pPr>
+      <w:r>
+        <w:rPr>
+          <w:i w:val="false"/>
+          <w:iCs w:val="false"/>
+          <w:lang w:val="nl-NL" w:eastAsia="zh-CN" w:bidi="hi-IN"/>
         </w:rPr>
         <w:t>Pwn College tot sandboxing af</w:t>
       </w:r>
@@ -317,17 +284,14 @@
         <w:bidi w:val="0"/>
         <w:jc w:val="left"/>
         <w:rPr>
-          <w:i/>
-          <w:i/>
-          <w:iCs/>
-          <w:lang w:val="nl-NL"/>
-        </w:rPr>
-      </w:pPr>
-      <w:r>
-        <w:rPr>
-          <w:i w:val="false"/>
-          <w:iCs w:val="false"/>
-          <w:lang w:val="nl-NL"/>
+          <w:lang w:val="nl-NL" w:eastAsia="zh-CN" w:bidi="hi-IN"/>
+        </w:rPr>
+      </w:pPr>
+      <w:r>
+        <w:rPr>
+          <w:i w:val="false"/>
+          <w:iCs w:val="false"/>
+          <w:lang w:val="nl-NL" w:eastAsia="zh-CN" w:bidi="hi-IN"/>
         </w:rPr>
         <w:t>Documentatie voor bovenstaande helemaal in orde</w:t>
       </w:r>
@@ -342,17 +306,14 @@
         <w:bidi w:val="0"/>
         <w:jc w:val="left"/>
         <w:rPr>
-          <w:i/>
-          <w:i/>
-          <w:iCs/>
-          <w:lang w:val="nl-NL"/>
-        </w:rPr>
-      </w:pPr>
-      <w:r>
-        <w:rPr>
-          <w:i w:val="false"/>
-          <w:iCs w:val="false"/>
-          <w:lang w:val="nl-NL"/>
+          <w:lang w:val="nl-NL" w:eastAsia="zh-CN" w:bidi="hi-IN"/>
+        </w:rPr>
+      </w:pPr>
+      <w:r>
+        <w:rPr>
+          <w:i w:val="false"/>
+          <w:iCs w:val="false"/>
+          <w:lang w:val="nl-NL" w:eastAsia="zh-CN" w:bidi="hi-IN"/>
         </w:rPr>
         <w:t>Heroes Journey voor bovenstaande helemaal in orde</w:t>
       </w:r>
@@ -366,33 +327,31 @@
           <w:i w:val="false"/>
           <w:i w:val="false"/>
           <w:iCs w:val="false"/>
-        </w:rPr>
-      </w:pPr>
-      <w:r>
-        <w:rPr>
-          <w:i/>
-          <w:iCs/>
-          <w:lang w:val="nl-NL"/>
-        </w:rPr>
-      </w:r>
-    </w:p>
-    <w:p>
-      <w:pPr>
-        <w:pStyle w:val="Normal"/>
-        <w:bidi w:val="0"/>
-        <w:jc w:val="left"/>
-        <w:rPr>
-          <w:i/>
-          <w:i/>
-          <w:iCs/>
-          <w:lang w:val="nl-NL"/>
-        </w:rPr>
-      </w:pPr>
-      <w:r>
-        <w:rPr>
-          <w:i w:val="false"/>
-          <w:iCs w:val="false"/>
-          <w:lang w:val="nl-NL"/>
+          <w:lang w:val="nl-NL" w:eastAsia="zh-CN" w:bidi="hi-IN"/>
+        </w:rPr>
+      </w:pPr>
+      <w:r>
+        <w:rPr>
+          <w:i w:val="false"/>
+          <w:iCs w:val="false"/>
+          <w:lang w:val="nl-NL" w:eastAsia="zh-CN" w:bidi="hi-IN"/>
+        </w:rPr>
+      </w:r>
+    </w:p>
+    <w:p>
+      <w:pPr>
+        <w:pStyle w:val="Normal"/>
+        <w:bidi w:val="0"/>
+        <w:jc w:val="left"/>
+        <w:rPr>
+          <w:lang w:val="nl-NL" w:eastAsia="zh-CN" w:bidi="hi-IN"/>
+        </w:rPr>
+      </w:pPr>
+      <w:r>
+        <w:rPr>
+          <w:i w:val="false"/>
+          <w:iCs w:val="false"/>
+          <w:lang w:val="nl-NL" w:eastAsia="zh-CN" w:bidi="hi-IN"/>
         </w:rPr>
         <w:t>Dit zijn de data waarneer ik waar aan ga zitten:</w:t>
       </w:r>
@@ -406,33 +365,31 @@
           <w:i w:val="false"/>
           <w:i w:val="false"/>
           <w:iCs w:val="false"/>
-        </w:rPr>
-      </w:pPr>
-      <w:r>
-        <w:rPr>
-          <w:i/>
-          <w:iCs/>
-          <w:lang w:val="nl-NL"/>
-        </w:rPr>
-      </w:r>
-    </w:p>
-    <w:p>
-      <w:pPr>
-        <w:pStyle w:val="Normal"/>
-        <w:bidi w:val="0"/>
-        <w:jc w:val="left"/>
-        <w:rPr>
-          <w:i/>
-          <w:i/>
-          <w:iCs/>
-          <w:lang w:val="nl-NL"/>
-        </w:rPr>
-      </w:pPr>
-      <w:r>
-        <w:rPr>
-          <w:i w:val="false"/>
-          <w:iCs w:val="false"/>
-          <w:lang w:val="nl-NL"/>
+          <w:lang w:val="nl-NL" w:eastAsia="zh-CN" w:bidi="hi-IN"/>
+        </w:rPr>
+      </w:pPr>
+      <w:r>
+        <w:rPr>
+          <w:i w:val="false"/>
+          <w:iCs w:val="false"/>
+          <w:lang w:val="nl-NL" w:eastAsia="zh-CN" w:bidi="hi-IN"/>
+        </w:rPr>
+      </w:r>
+    </w:p>
+    <w:p>
+      <w:pPr>
+        <w:pStyle w:val="Normal"/>
+        <w:bidi w:val="0"/>
+        <w:jc w:val="left"/>
+        <w:rPr>
+          <w:lang w:val="nl-NL" w:eastAsia="zh-CN" w:bidi="hi-IN"/>
+        </w:rPr>
+      </w:pPr>
+      <w:r>
+        <w:rPr>
+          <w:i w:val="false"/>
+          <w:iCs w:val="false"/>
+          <w:lang w:val="nl-NL" w:eastAsia="zh-CN" w:bidi="hi-IN"/>
         </w:rPr>
         <w:t>Week 1:</w:t>
         <w:tab/>
@@ -445,44 +402,134 @@
         <w:bidi w:val="0"/>
         <w:jc w:val="left"/>
         <w:rPr>
-          <w:i/>
-          <w:i/>
-          <w:iCs/>
-          <w:lang w:val="nl-NL"/>
-        </w:rPr>
-      </w:pPr>
-      <w:r>
-        <w:rPr>
-          <w:i w:val="false"/>
-          <w:iCs w:val="false"/>
-          <w:lang w:val="nl-NL"/>
+          <w:lang w:val="nl-NL" w:eastAsia="zh-CN" w:bidi="hi-IN"/>
+        </w:rPr>
+      </w:pPr>
+      <w:r>
+        <w:rPr>
+          <w:i w:val="false"/>
+          <w:iCs w:val="false"/>
+          <w:lang w:val="nl-NL" w:eastAsia="zh-CN" w:bidi="hi-IN"/>
         </w:rPr>
         <w:t>Week 2:</w:t>
         <w:tab/>
         <w:t>Pwn College</w:t>
       </w:r>
-    </w:p>
-    <w:p>
-      <w:pPr>
-        <w:pStyle w:val="Normal"/>
-        <w:bidi w:val="0"/>
-        <w:jc w:val="left"/>
-        <w:rPr>
-          <w:i/>
+      <w:r>
+        <w:rPr>
           <w:i/>
           <w:iCs/>
-          <w:lang w:val="nl-NL"/>
-        </w:rPr>
-      </w:pPr>
-      <w:r>
-        <w:rPr>
-          <w:i w:val="false"/>
-          <w:iCs w:val="false"/>
-          <w:lang w:val="nl-NL"/>
+          <w:lang w:val="nl-NL" w:eastAsia="zh-CN" w:bidi="hi-IN"/>
+        </w:rPr>
+        <w:t xml:space="preserve"> </w:t>
+      </w:r>
+      <w:r>
+        <w:rPr>
+          <w:i w:val="false"/>
+          <w:iCs w:val="false"/>
+          <w:lang w:val="nl-NL" w:eastAsia="zh-CN" w:bidi="hi-IN"/>
+        </w:rPr>
+        <w:t>(en op basis daarvan nieuwe binaries maken)</w:t>
+      </w:r>
+    </w:p>
+    <w:p>
+      <w:pPr>
+        <w:pStyle w:val="Normal"/>
+        <w:bidi w:val="0"/>
+        <w:jc w:val="left"/>
+        <w:rPr>
+          <w:lang w:val="nl-NL" w:eastAsia="zh-CN" w:bidi="hi-IN"/>
+        </w:rPr>
+      </w:pPr>
+      <w:r>
+        <w:rPr>
+          <w:i w:val="false"/>
+          <w:iCs w:val="false"/>
+          <w:lang w:val="nl-NL" w:eastAsia="zh-CN" w:bidi="hi-IN"/>
         </w:rPr>
         <w:t>Week 3:</w:t>
         <w:tab/>
-        <w:t>Documentatie</w:t>
+      </w:r>
+      <w:r>
+        <w:rPr>
+          <w:i w:val="false"/>
+          <w:iCs w:val="false"/>
+          <w:lang w:val="nl-NL" w:eastAsia="zh-CN" w:bidi="hi-IN"/>
+        </w:rPr>
+        <w:t>Afmaken van benodigde binaries en pwn college zaken</w:t>
+      </w:r>
+    </w:p>
+    <w:p>
+      <w:pPr>
+        <w:pStyle w:val="Normal"/>
+        <w:bidi w:val="0"/>
+        <w:jc w:val="left"/>
+        <w:rPr>
+          <w:lang w:val="nl-NL" w:eastAsia="zh-CN" w:bidi="hi-IN"/>
+        </w:rPr>
+      </w:pPr>
+      <w:r>
+        <w:rPr>
+          <w:lang w:val="nl-NL" w:eastAsia="zh-CN" w:bidi="hi-IN"/>
+        </w:rPr>
+      </w:r>
+    </w:p>
+    <w:p>
+      <w:pPr>
+        <w:pStyle w:val="Normal"/>
+        <w:bidi w:val="0"/>
+        <w:jc w:val="left"/>
+        <w:rPr>
+          <w:u w:val="single"/>
+          <w:lang w:val="nl-NL" w:eastAsia="zh-CN" w:bidi="hi-IN"/>
+        </w:rPr>
+      </w:pPr>
+      <w:r>
+        <w:rPr>
+          <w:u w:val="single"/>
+          <w:lang w:val="nl-NL" w:eastAsia="zh-CN" w:bidi="hi-IN"/>
+        </w:rPr>
+        <w:t>Update 15 November:</w:t>
+      </w:r>
+    </w:p>
+    <w:p>
+      <w:pPr>
+        <w:pStyle w:val="Normal"/>
+        <w:bidi w:val="0"/>
+        <w:jc w:val="left"/>
+        <w:rPr>
+          <w:u w:val="single"/>
+          <w:lang w:val="nl-NL" w:eastAsia="zh-CN" w:bidi="hi-IN"/>
+        </w:rPr>
+      </w:pPr>
+      <w:r>
+        <w:rPr>
+          <w:i w:val="false"/>
+          <w:iCs w:val="false"/>
+          <w:u w:val="none"/>
+          <w:lang w:val="nl-NL" w:eastAsia="zh-CN" w:bidi="hi-IN"/>
+        </w:rPr>
+        <w:t>Nodige onderdelen voor maken van binaries:</w:t>
+      </w:r>
+    </w:p>
+    <w:p>
+      <w:pPr>
+        <w:pStyle w:val="Normal"/>
+        <w:bidi w:val="0"/>
+        <w:jc w:val="left"/>
+        <w:rPr>
+          <w:u w:val="single"/>
+          <w:lang w:val="nl-NL" w:eastAsia="zh-CN" w:bidi="hi-IN"/>
+        </w:rPr>
+      </w:pPr>
+      <w:r>
+        <w:rPr>
+          <w:i w:val="false"/>
+          <w:iCs w:val="false"/>
+          <w:u w:val="none"/>
+          <w:lang w:val="nl-NL" w:eastAsia="zh-CN" w:bidi="hi-IN"/>
+        </w:rPr>
+        <w:t>Module 5, module 7, module 4, Module 3 (2021 en 2022), module 9 (2020) heap,</w:t>
       </w:r>
     </w:p>
     <w:sectPr>
@@ -492,6 +539,7 @@
       <w:pgNumType w:fmt="decimal"/>
       <w:formProt w:val="false"/>
       <w:textDirection w:val="lrTb"/>
+      <w:docGrid w:type="default" w:linePitch="100" w:charSpace="0"/>
     </w:sectPr>
   </w:body>
 </w:document>
@@ -918,7 +966,6 @@
     </w:rPrDefault>
     <w:pPrDefault>
       <w:pPr>
-        <w:widowControl/>
         <w:suppressAutoHyphens w:val="true"/>
       </w:pPr>
     </w:pPrDefault>
@@ -928,7 +975,10 @@
     <w:qFormat/>
     <w:pPr>
       <w:widowControl/>
+      <w:suppressAutoHyphens w:val="true"/>
       <w:bidi w:val="0"/>
+      <w:spacing w:before="0" w:after="0"/>
+      <w:jc w:val="left"/>
     </w:pPr>
     <w:rPr>
       <w:rFonts w:ascii="Liberation Serif" w:hAnsi="Liberation Serif" w:eastAsia="Noto Serif CJK SC" w:cs="Lohit Devanagari"/>

</xml_diff>